<commit_message>
Changes to Padam Template Kramam etc 24/01/2021
</commit_message>
<xml_diff>
--- a/TS Jatai Working/Raja outputs/Feedback on Output formatting.docx
+++ b/TS Jatai Working/Raja outputs/Feedback on Output formatting.docx
@@ -160,15 +160,10 @@
       </w:r>
       <w:proofErr w:type="spellEnd"/>
       <w:r>
-        <w:t xml:space="preserve"> haste is reached; the numbering is taken as 51 and 52 which is actually 1</w:t>
-      </w:r>
-      <w:proofErr w:type="gramStart"/>
-      <w:r>
-        <w:t>,2</w:t>
-      </w:r>
-      <w:proofErr w:type="gramEnd"/>
-      <w:r>
-        <w:t xml:space="preserve"> count for </w:t>
+        <w:t xml:space="preserve"> haste is reached; the numbering is taken as 51 and 52 which is act</w:t>
+      </w:r>
+      <w:r>
+        <w:t xml:space="preserve">ually 1,2 count for </w:t>
       </w:r>
       <w:proofErr w:type="spellStart"/>
       <w:r>
@@ -176,13 +171,8 @@
       </w:r>
       <w:proofErr w:type="spellEnd"/>
       <w:r>
-        <w:t xml:space="preserve"> 2.</w:t>
-      </w:r>
-    </w:p>
-    <w:p>
-      <w:pPr>
-        <w:ind w:left="360"/>
-      </w:pPr>
+        <w:t xml:space="preserve"> 2 with reference 4.5.1.2 </w:t>
+      </w:r>
       <w:r>
         <w:t xml:space="preserve">The </w:t>
       </w:r>
@@ -202,11 +192,9 @@
       <w:r>
         <w:t xml:space="preserve"> is taken as 1 whereas it should be 3. Please refer Excel Sheet 4.5 Padam input template.</w:t>
       </w:r>
-    </w:p>
-    <w:p>
-      <w:pPr>
-        <w:ind w:left="360"/>
-      </w:pPr>
+      <w:r>
+        <w:t xml:space="preserve"> </w:t>
+      </w:r>
     </w:p>
     <w:p>
       <w:pPr>
@@ -217,7 +205,10 @@
         </w:numPr>
       </w:pPr>
       <w:r>
-        <w:t>In addition provide continuous Serial Number for each anuvAkam.</w:t>
+        <w:t xml:space="preserve">In addition provide continuous </w:t>
+      </w:r>
+      <w:r>
+        <w:t xml:space="preserve">Serial Number for each anuvAkam as we have given in our final copy of the book. </w:t>
       </w:r>
     </w:p>
     <w:p>
@@ -239,6 +230,24 @@
       <w:r>
         <w:t xml:space="preserve"> and R in an anuvAkam. </w:t>
       </w:r>
+      <w:r>
+        <w:br/>
+      </w:r>
+      <w:proofErr w:type="gramStart"/>
+      <w:r>
+        <w:t>Specially</w:t>
+      </w:r>
+      <w:proofErr w:type="gramEnd"/>
+      <w:r>
+        <w:t xml:space="preserve"> which are also R. This can be provided as a summary </w:t>
+      </w:r>
+      <w:r>
+        <w:br/>
+        <w:t>anuvAkam wise at the end of the PraSna.</w:t>
+      </w:r>
+      <w:r>
+        <w:t xml:space="preserve"> PS, PR with R, PG/PGS and PG/PGS with R.</w:t>
+      </w:r>
     </w:p>
     <w:p>
       <w:pPr>
@@ -271,15 +280,25 @@
         <w:t xml:space="preserve"> has first 7 Padams – but has 8 statements. This is </w:t>
       </w:r>
       <w:r>
-        <w:t xml:space="preserve">Padam 7+ 2 Padam split minus one PS which is also </w:t>
-      </w:r>
-      <w:proofErr w:type="gramStart"/>
-      <w:r>
-        <w:t>a</w:t>
-      </w:r>
-      <w:proofErr w:type="gramEnd"/>
-      <w:r>
-        <w:t xml:space="preserve"> R =8. Every PS, PG, PGS gives a new additional split statement.</w:t>
+        <w:t>Padam 7+ 2 Padam split minus one PS which is also a</w:t>
+      </w:r>
+      <w:r>
+        <w:t>n</w:t>
+      </w:r>
+      <w:r>
+        <w:t xml:space="preserve"> R =8. </w:t>
+      </w:r>
+      <w:r>
+        <w:br/>
+      </w:r>
+      <w:r>
+        <w:t>Every PS, PG, PGS gives a new additional statement</w:t>
+      </w:r>
+      <w:r>
+        <w:t xml:space="preserve"> to the number of Padams processed</w:t>
+      </w:r>
+      <w:r>
+        <w:t>.</w:t>
       </w:r>
     </w:p>
     <w:p>
@@ -348,7 +367,10 @@
         <w:ind w:left="360"/>
       </w:pPr>
       <w:r>
-        <w:t xml:space="preserve">When a </w:t>
+        <w:t>So 17 Padams+ 4 PS</w:t>
+      </w:r>
+      <w:r>
+        <w:t xml:space="preserve"> =21 minus one PS which is </w:t>
       </w:r>
       <w:proofErr w:type="spellStart"/>
       <w:r>
@@ -356,26 +378,414 @@
       </w:r>
       <w:proofErr w:type="spellEnd"/>
       <w:r>
-        <w:t xml:space="preserve"> comes it does not iterate with R+1 and R+2 Padam that means if a </w:t>
-      </w:r>
-      <w:proofErr w:type="spellStart"/>
-      <w:r>
-        <w:t>Ruk</w:t>
-      </w:r>
-      <w:proofErr w:type="spellEnd"/>
-      <w:r>
-        <w:t xml:space="preserve"> intervenes 2 statements will be less.</w:t>
-      </w:r>
-    </w:p>
-    <w:p>
-      <w:pPr>
-        <w:ind w:left="360"/>
-      </w:pPr>
-      <w:r>
-        <w:t>So 17 Padams+ 4 PS</w:t>
+        <w:t xml:space="preserve"> </w:t>
+      </w:r>
+      <w:proofErr w:type="spellStart"/>
+      <w:r>
+        <w:t>ie</w:t>
+      </w:r>
+      <w:proofErr w:type="spellEnd"/>
+      <w:r>
+        <w:t xml:space="preserve"> 20.</w:t>
+      </w:r>
+    </w:p>
+    <w:p>
+      <w:pPr>
+        <w:pStyle w:val="ListParagraph"/>
+        <w:numPr>
+          <w:ilvl w:val="0"/>
+          <w:numId w:val="1"/>
+        </w:numPr>
+      </w:pPr>
+      <w:r>
+        <w:t xml:space="preserve">The number of </w:t>
+      </w:r>
+      <w:proofErr w:type="spellStart"/>
+      <w:r>
+        <w:t>Ruks</w:t>
+      </w:r>
+      <w:proofErr w:type="spellEnd"/>
+      <w:r>
+        <w:t xml:space="preserve"> that come in</w:t>
+      </w:r>
+      <w:r>
+        <w:t xml:space="preserve"> between</w:t>
+      </w:r>
+      <w:r>
+        <w:t xml:space="preserve"> does not change this formula for total number of statements.</w:t>
+      </w:r>
+    </w:p>
+    <w:p>
+      <w:pPr>
+        <w:pStyle w:val="ListParagraph"/>
+        <w:numPr>
+          <w:ilvl w:val="0"/>
+          <w:numId w:val="1"/>
+        </w:numPr>
+      </w:pPr>
+      <w:r>
+        <w:t xml:space="preserve">Whatever we are giving in the left side columns are reference should get printed below the Padam line in brackets. </w:t>
+      </w:r>
+      <w:r>
+        <w:t>Column D to H.</w:t>
+      </w:r>
+      <w:r>
+        <w:br/>
+      </w:r>
+      <w:r>
+        <w:t xml:space="preserve">We are trying to give reference to </w:t>
+      </w:r>
+      <w:proofErr w:type="spellStart"/>
+      <w:r>
+        <w:t>Siksha</w:t>
+      </w:r>
+      <w:proofErr w:type="spellEnd"/>
+      <w:r>
+        <w:t xml:space="preserve"> to the best of our efforts. New students or new learners can cross refer </w:t>
+      </w:r>
+      <w:proofErr w:type="spellStart"/>
+      <w:r>
+        <w:t>Siksha</w:t>
+      </w:r>
+      <w:proofErr w:type="spellEnd"/>
+      <w:r>
+        <w:t>.</w:t>
+      </w:r>
+      <w:r>
+        <w:t xml:space="preserve"> </w:t>
+      </w:r>
+    </w:p>
+    <w:p>
+      <w:pPr>
+        <w:rPr>
+          <w:b/>
+          <w:bCs/>
+        </w:rPr>
+      </w:pPr>
+      <w:r>
+        <w:rPr>
+          <w:b/>
+          <w:bCs/>
+        </w:rPr>
+        <w:t>Word formatting issues:</w:t>
+      </w:r>
+    </w:p>
+    <w:p>
+      <w:pPr>
+        <w:pStyle w:val="ListParagraph"/>
+        <w:numPr>
+          <w:ilvl w:val="0"/>
+          <w:numId w:val="3"/>
+        </w:numPr>
+      </w:pPr>
+      <w:r>
+        <w:t xml:space="preserve">There are spaces between halant and next following vowel or Consonant that should come together </w:t>
+      </w:r>
+      <w:r>
+        <w:br/>
+        <w:t xml:space="preserve">Example 4.5.1.1 (13) </w:t>
+      </w:r>
+      <w:proofErr w:type="spellStart"/>
+      <w:r>
+        <w:t>bAqhuByA#</w:t>
+      </w:r>
+      <w:r>
+        <w:rPr>
+          <w:highlight w:val="cyan"/>
+        </w:rPr>
+        <w:t>m</w:t>
+      </w:r>
+      <w:proofErr w:type="spellEnd"/>
+      <w:r>
+        <w:rPr>
+          <w:highlight w:val="cyan"/>
+        </w:rPr>
+        <w:t xml:space="preserve"> </w:t>
+      </w:r>
+      <w:proofErr w:type="spellStart"/>
+      <w:r>
+        <w:rPr>
+          <w:highlight w:val="cyan"/>
+        </w:rPr>
+        <w:t>uqta</w:t>
+      </w:r>
+      <w:proofErr w:type="spellEnd"/>
+      <w:r>
+        <w:br/>
+      </w:r>
+      <w:r>
+        <w:t xml:space="preserve">4.5.1.2(29):  </w:t>
+      </w:r>
+      <w:proofErr w:type="spellStart"/>
+      <w:r>
+        <w:t>ahIn</w:t>
+      </w:r>
+      <w:proofErr w:type="spellEnd"/>
+      <w:r>
+        <w:t xml:space="preserve"># | </w:t>
+      </w:r>
+      <w:proofErr w:type="spellStart"/>
+      <w:r>
+        <w:t>caq</w:t>
+      </w:r>
+      <w:proofErr w:type="spellEnd"/>
+      <w:r>
+        <w:t xml:space="preserve"> | </w:t>
+      </w:r>
+      <w:proofErr w:type="spellStart"/>
+      <w:r>
+        <w:t>sarvAn</w:t>
+      </w:r>
+      <w:proofErr w:type="spellEnd"/>
+      <w:r>
+        <w:t xml:space="preserve">$ - </w:t>
+      </w:r>
+      <w:proofErr w:type="spellStart"/>
+      <w:r>
+        <w:t>ahI</w:t>
+      </w:r>
+      <w:proofErr w:type="spellEnd"/>
+      <w:r>
+        <w:t>(</w:t>
+      </w:r>
+      <w:proofErr w:type="spellStart"/>
+      <w:r>
+        <w:t>gg</w:t>
+      </w:r>
+      <w:proofErr w:type="spellEnd"/>
+      <w:r>
+        <w:t>)#</w:t>
+      </w:r>
+      <w:r>
+        <w:rPr>
+          <w:highlight w:val="cyan"/>
+        </w:rPr>
+        <w:t xml:space="preserve">S </w:t>
+      </w:r>
+      <w:proofErr w:type="spellStart"/>
+      <w:r>
+        <w:rPr>
+          <w:highlight w:val="cyan"/>
+        </w:rPr>
+        <w:t>caq</w:t>
+      </w:r>
+      <w:proofErr w:type="spellEnd"/>
+    </w:p>
+    <w:p>
+      <w:pPr>
+        <w:pStyle w:val="ListParagraph"/>
+        <w:numPr>
+          <w:ilvl w:val="0"/>
+          <w:numId w:val="3"/>
+        </w:numPr>
+      </w:pPr>
+      <w:r>
+        <w:t xml:space="preserve">No space between </w:t>
+      </w:r>
+      <w:proofErr w:type="spellStart"/>
+      <w:r>
+        <w:t>visargam</w:t>
+      </w:r>
+      <w:proofErr w:type="spellEnd"/>
+      <w:r>
+        <w:t xml:space="preserve"> of first letter and next </w:t>
+      </w:r>
+      <w:proofErr w:type="spellStart"/>
+      <w:r>
+        <w:t>padam</w:t>
+      </w:r>
+      <w:proofErr w:type="spellEnd"/>
+      <w:r>
+        <w:t>. This is okay in 9</w:t>
+      </w:r>
+      <w:r>
+        <w:t>5</w:t>
+      </w:r>
+      <w:r>
+        <w:t>% places. Occurs randomly.</w:t>
+      </w:r>
+      <w:r>
+        <w:br/>
+      </w:r>
+      <w:r>
+        <w:t xml:space="preserve">4.5.1.4(14): </w:t>
+      </w:r>
+      <w:proofErr w:type="spellStart"/>
+      <w:r>
+        <w:t>kapaqrdin</w:t>
+      </w:r>
+      <w:r>
+        <w:rPr>
+          <w:highlight w:val="cyan"/>
+        </w:rPr>
+        <w:t>a#Hkapa</w:t>
+      </w:r>
+      <w:r>
+        <w:t>qrdinoq</w:t>
+      </w:r>
+      <w:proofErr w:type="spellEnd"/>
+      <w:r>
+        <w:t xml:space="preserve"> and </w:t>
+      </w:r>
+      <w:proofErr w:type="spellStart"/>
+      <w:r>
+        <w:t>viSa#l</w:t>
+      </w:r>
+      <w:r>
+        <w:rPr>
+          <w:highlight w:val="cyan"/>
+        </w:rPr>
+        <w:t>yaHka</w:t>
+      </w:r>
+      <w:r>
+        <w:t>paqrdinoq</w:t>
+      </w:r>
+      <w:proofErr w:type="spellEnd"/>
+    </w:p>
+    <w:p>
+      <w:pPr>
+        <w:pStyle w:val="ListParagraph"/>
+        <w:numPr>
+          <w:ilvl w:val="0"/>
+          <w:numId w:val="3"/>
+        </w:numPr>
+      </w:pPr>
+      <w:r>
+        <w:lastRenderedPageBreak/>
+        <w:t xml:space="preserve">When Sandhi gets formed between </w:t>
+      </w:r>
+      <w:proofErr w:type="spellStart"/>
+      <w:r>
+        <w:t>nya</w:t>
+      </w:r>
+      <w:proofErr w:type="spellEnd"/>
+      <w:r>
+        <w:t xml:space="preserve"> (</w:t>
+      </w:r>
+      <w:proofErr w:type="spellStart"/>
+      <w:proofErr w:type="gramStart"/>
+      <w:r>
+        <w:t>ni+</w:t>
+      </w:r>
+      <w:proofErr w:type="gramEnd"/>
+      <w:r>
+        <w:t>a</w:t>
+      </w:r>
+      <w:proofErr w:type="spellEnd"/>
+      <w:r>
+        <w:t xml:space="preserve">) a </w:t>
+      </w:r>
+      <w:proofErr w:type="spellStart"/>
+      <w:r>
+        <w:t>swarabhakti</w:t>
+      </w:r>
+      <w:proofErr w:type="spellEnd"/>
+      <w:r>
+        <w:t xml:space="preserve"> is added that should be removed. </w:t>
+      </w:r>
+      <w:r>
+        <w:t>This is not between padams.</w:t>
+      </w:r>
+      <w:r>
+        <w:br/>
+      </w:r>
+      <w:r>
+        <w:t xml:space="preserve">Example 4.5.1.1(37): </w:t>
+      </w:r>
+      <w:proofErr w:type="spellStart"/>
+      <w:r>
+        <w:t>yapA#pakASiq</w:t>
+      </w:r>
+      <w:r>
+        <w:rPr>
+          <w:highlight w:val="cyan"/>
+        </w:rPr>
+        <w:t>nq</w:t>
+      </w:r>
+      <w:proofErr w:type="spellEnd"/>
+      <w:r>
+        <w:rPr>
+          <w:highlight w:val="cyan"/>
+        </w:rPr>
+        <w:t xml:space="preserve">. </w:t>
+      </w:r>
+      <w:proofErr w:type="spellStart"/>
+      <w:r>
+        <w:rPr>
+          <w:highlight w:val="cyan"/>
+        </w:rPr>
+        <w:t>ya</w:t>
+      </w:r>
+      <w:r>
+        <w:t>Go#rA</w:t>
+      </w:r>
+      <w:proofErr w:type="spellEnd"/>
+      <w:r>
+        <w:t xml:space="preserve"> </w:t>
+      </w:r>
+      <w:proofErr w:type="spellStart"/>
+      <w:r>
+        <w:t>taqnUstaqn</w:t>
+      </w:r>
+      <w:proofErr w:type="spellEnd"/>
+    </w:p>
+    <w:p>
+      <w:pPr>
+        <w:ind w:left="720"/>
+      </w:pPr>
+      <w:r>
+        <w:t xml:space="preserve">Example 4.5.1.4(64) </w:t>
+      </w:r>
+      <w:proofErr w:type="spellStart"/>
+      <w:r>
+        <w:t>aqsman</w:t>
+      </w:r>
+      <w:proofErr w:type="spellEnd"/>
+      <w:r>
+        <w:t xml:space="preserve"> </w:t>
+      </w:r>
+      <w:proofErr w:type="spellStart"/>
+      <w:proofErr w:type="gramStart"/>
+      <w:r>
+        <w:rPr>
+          <w:highlight w:val="cyan"/>
+        </w:rPr>
+        <w:t>nin</w:t>
+      </w:r>
+      <w:proofErr w:type="spellEnd"/>
+      <w:proofErr w:type="gramEnd"/>
+      <w:r>
+        <w:rPr>
+          <w:highlight w:val="cyan"/>
+        </w:rPr>
+        <w:t xml:space="preserve">. </w:t>
+      </w:r>
+      <w:proofErr w:type="spellStart"/>
+      <w:r>
+        <w:rPr>
+          <w:highlight w:val="cyan"/>
+        </w:rPr>
+        <w:t>ya#sm</w:t>
+      </w:r>
+      <w:r>
+        <w:t>ad</w:t>
+      </w:r>
+      <w:proofErr w:type="spellEnd"/>
+      <w:r>
+        <w:t xml:space="preserve"> </w:t>
+      </w:r>
+      <w:proofErr w:type="spellStart"/>
+      <w:r>
+        <w:t>Aqra</w:t>
       </w:r>
       <w:bookmarkStart w:id="0" w:name="_GoBack"/>
       <w:bookmarkEnd w:id="0"/>
+      <w:proofErr w:type="spellEnd"/>
+    </w:p>
+    <w:p>
+      <w:pPr>
+        <w:pStyle w:val="ListParagraph"/>
+      </w:pPr>
     </w:p>
     <w:p>
       <w:pPr>
@@ -397,7 +807,7 @@
   <w:abstractNum w:abstractNumId="0">
     <w:nsid w:val="08984D02"/>
     <w:multiLevelType w:val="hybridMultilevel"/>
-    <w:tmpl w:val="A6F2393C"/>
+    <w:tmpl w:val="3F74D1CA"/>
     <w:lvl w:ilvl="0" w:tplc="0409000F">
       <w:start w:val="1"/>
       <w:numFmt w:val="decimal"/>
@@ -483,8 +893,189 @@
       </w:pPr>
     </w:lvl>
   </w:abstractNum>
+  <w:abstractNum w:abstractNumId="1">
+    <w:nsid w:val="0F4D36F8"/>
+    <w:multiLevelType w:val="hybridMultilevel"/>
+    <w:tmpl w:val="3C7CD048"/>
+    <w:lvl w:ilvl="0" w:tplc="0409000F">
+      <w:start w:val="1"/>
+      <w:numFmt w:val="decimal"/>
+      <w:lvlText w:val="%1."/>
+      <w:lvlJc w:val="left"/>
+      <w:pPr>
+        <w:ind w:left="720" w:hanging="360"/>
+      </w:pPr>
+      <w:rPr>
+        <w:rFonts w:hint="default"/>
+      </w:rPr>
+    </w:lvl>
+    <w:lvl w:ilvl="1" w:tplc="04090019" w:tentative="1">
+      <w:start w:val="1"/>
+      <w:numFmt w:val="lowerLetter"/>
+      <w:lvlText w:val="%2."/>
+      <w:lvlJc w:val="left"/>
+      <w:pPr>
+        <w:ind w:left="1440" w:hanging="360"/>
+      </w:pPr>
+    </w:lvl>
+    <w:lvl w:ilvl="2" w:tplc="0409001B" w:tentative="1">
+      <w:start w:val="1"/>
+      <w:numFmt w:val="lowerRoman"/>
+      <w:lvlText w:val="%3."/>
+      <w:lvlJc w:val="right"/>
+      <w:pPr>
+        <w:ind w:left="2160" w:hanging="180"/>
+      </w:pPr>
+    </w:lvl>
+    <w:lvl w:ilvl="3" w:tplc="0409000F" w:tentative="1">
+      <w:start w:val="1"/>
+      <w:numFmt w:val="decimal"/>
+      <w:lvlText w:val="%4."/>
+      <w:lvlJc w:val="left"/>
+      <w:pPr>
+        <w:ind w:left="2880" w:hanging="360"/>
+      </w:pPr>
+    </w:lvl>
+    <w:lvl w:ilvl="4" w:tplc="04090019" w:tentative="1">
+      <w:start w:val="1"/>
+      <w:numFmt w:val="lowerLetter"/>
+      <w:lvlText w:val="%5."/>
+      <w:lvlJc w:val="left"/>
+      <w:pPr>
+        <w:ind w:left="3600" w:hanging="360"/>
+      </w:pPr>
+    </w:lvl>
+    <w:lvl w:ilvl="5" w:tplc="0409001B" w:tentative="1">
+      <w:start w:val="1"/>
+      <w:numFmt w:val="lowerRoman"/>
+      <w:lvlText w:val="%6."/>
+      <w:lvlJc w:val="right"/>
+      <w:pPr>
+        <w:ind w:left="4320" w:hanging="180"/>
+      </w:pPr>
+    </w:lvl>
+    <w:lvl w:ilvl="6" w:tplc="0409000F" w:tentative="1">
+      <w:start w:val="1"/>
+      <w:numFmt w:val="decimal"/>
+      <w:lvlText w:val="%7."/>
+      <w:lvlJc w:val="left"/>
+      <w:pPr>
+        <w:ind w:left="5040" w:hanging="360"/>
+      </w:pPr>
+    </w:lvl>
+    <w:lvl w:ilvl="7" w:tplc="04090019" w:tentative="1">
+      <w:start w:val="1"/>
+      <w:numFmt w:val="lowerLetter"/>
+      <w:lvlText w:val="%8."/>
+      <w:lvlJc w:val="left"/>
+      <w:pPr>
+        <w:ind w:left="5760" w:hanging="360"/>
+      </w:pPr>
+    </w:lvl>
+    <w:lvl w:ilvl="8" w:tplc="0409001B" w:tentative="1">
+      <w:start w:val="1"/>
+      <w:numFmt w:val="lowerRoman"/>
+      <w:lvlText w:val="%9."/>
+      <w:lvlJc w:val="right"/>
+      <w:pPr>
+        <w:ind w:left="6480" w:hanging="180"/>
+      </w:pPr>
+    </w:lvl>
+  </w:abstractNum>
+  <w:abstractNum w:abstractNumId="2">
+    <w:nsid w:val="5D570C07"/>
+    <w:multiLevelType w:val="hybridMultilevel"/>
+    <w:tmpl w:val="2078FC4E"/>
+    <w:lvl w:ilvl="0" w:tplc="0409000F">
+      <w:start w:val="1"/>
+      <w:numFmt w:val="decimal"/>
+      <w:lvlText w:val="%1."/>
+      <w:lvlJc w:val="left"/>
+      <w:pPr>
+        <w:ind w:left="360" w:hanging="360"/>
+      </w:pPr>
+    </w:lvl>
+    <w:lvl w:ilvl="1" w:tplc="04090019" w:tentative="1">
+      <w:start w:val="1"/>
+      <w:numFmt w:val="lowerLetter"/>
+      <w:lvlText w:val="%2."/>
+      <w:lvlJc w:val="left"/>
+      <w:pPr>
+        <w:ind w:left="1080" w:hanging="360"/>
+      </w:pPr>
+    </w:lvl>
+    <w:lvl w:ilvl="2" w:tplc="0409001B" w:tentative="1">
+      <w:start w:val="1"/>
+      <w:numFmt w:val="lowerRoman"/>
+      <w:lvlText w:val="%3."/>
+      <w:lvlJc w:val="right"/>
+      <w:pPr>
+        <w:ind w:left="1800" w:hanging="180"/>
+      </w:pPr>
+    </w:lvl>
+    <w:lvl w:ilvl="3" w:tplc="0409000F" w:tentative="1">
+      <w:start w:val="1"/>
+      <w:numFmt w:val="decimal"/>
+      <w:lvlText w:val="%4."/>
+      <w:lvlJc w:val="left"/>
+      <w:pPr>
+        <w:ind w:left="2520" w:hanging="360"/>
+      </w:pPr>
+    </w:lvl>
+    <w:lvl w:ilvl="4" w:tplc="04090019" w:tentative="1">
+      <w:start w:val="1"/>
+      <w:numFmt w:val="lowerLetter"/>
+      <w:lvlText w:val="%5."/>
+      <w:lvlJc w:val="left"/>
+      <w:pPr>
+        <w:ind w:left="3240" w:hanging="360"/>
+      </w:pPr>
+    </w:lvl>
+    <w:lvl w:ilvl="5" w:tplc="0409001B" w:tentative="1">
+      <w:start w:val="1"/>
+      <w:numFmt w:val="lowerRoman"/>
+      <w:lvlText w:val="%6."/>
+      <w:lvlJc w:val="right"/>
+      <w:pPr>
+        <w:ind w:left="3960" w:hanging="180"/>
+      </w:pPr>
+    </w:lvl>
+    <w:lvl w:ilvl="6" w:tplc="0409000F" w:tentative="1">
+      <w:start w:val="1"/>
+      <w:numFmt w:val="decimal"/>
+      <w:lvlText w:val="%7."/>
+      <w:lvlJc w:val="left"/>
+      <w:pPr>
+        <w:ind w:left="4680" w:hanging="360"/>
+      </w:pPr>
+    </w:lvl>
+    <w:lvl w:ilvl="7" w:tplc="04090019" w:tentative="1">
+      <w:start w:val="1"/>
+      <w:numFmt w:val="lowerLetter"/>
+      <w:lvlText w:val="%8."/>
+      <w:lvlJc w:val="left"/>
+      <w:pPr>
+        <w:ind w:left="5400" w:hanging="360"/>
+      </w:pPr>
+    </w:lvl>
+    <w:lvl w:ilvl="8" w:tplc="0409001B" w:tentative="1">
+      <w:start w:val="1"/>
+      <w:numFmt w:val="lowerRoman"/>
+      <w:lvlText w:val="%9."/>
+      <w:lvlJc w:val="right"/>
+      <w:pPr>
+        <w:ind w:left="6120" w:hanging="180"/>
+      </w:pPr>
+    </w:lvl>
+  </w:abstractNum>
   <w:num w:numId="1">
     <w:abstractNumId w:val="0"/>
+  </w:num>
+  <w:num w:numId="2">
+    <w:abstractNumId w:val="2"/>
+  </w:num>
+  <w:num w:numId="3">
+    <w:abstractNumId w:val="1"/>
   </w:num>
 </w:numbering>
 </file>

</xml_diff>

<commit_message>
Update Feedback on Output formatting.docx
</commit_message>
<xml_diff>
--- a/TS Jatai Working/Raja outputs/Feedback on Output formatting.docx
+++ b/TS Jatai Working/Raja outputs/Feedback on Output formatting.docx
@@ -300,6 +300,9 @@
       <w:r>
         <w:t>.</w:t>
       </w:r>
+      <w:r>
+        <w:t xml:space="preserve"> Given in a table at the end. Need not be the same as long as information is available for reconciliation.</w:t>
+      </w:r>
     </w:p>
     <w:p>
       <w:pPr>
@@ -580,6 +583,7 @@
         </w:numPr>
       </w:pPr>
       <w:r>
+        <w:lastRenderedPageBreak/>
         <w:t xml:space="preserve">No space between </w:t>
       </w:r>
       <w:proofErr w:type="spellStart"/>
@@ -651,7 +655,6 @@
         </w:numPr>
       </w:pPr>
       <w:r>
-        <w:lastRenderedPageBreak/>
         <w:t xml:space="preserve">When Sandhi gets formed between </w:t>
       </w:r>
       <w:proofErr w:type="spellStart"/>
@@ -778,8 +781,6 @@
       <w:r>
         <w:t>Aqra</w:t>
       </w:r>
-      <w:bookmarkStart w:id="0" w:name="_GoBack"/>
-      <w:bookmarkEnd w:id="0"/>
       <w:proofErr w:type="spellEnd"/>
     </w:p>
     <w:p>
@@ -789,7 +790,920 @@
     </w:p>
     <w:p>
       <w:pPr>
-        <w:ind w:left="360"/>
+        <w:pStyle w:val="ListParagraph"/>
+        <w:numPr>
+          <w:ilvl w:val="0"/>
+          <w:numId w:val="3"/>
+        </w:numPr>
+      </w:pPr>
+      <w:r>
+        <w:t>Table of processed data at the end of each PraSna:</w:t>
+      </w:r>
+    </w:p>
+    <w:p>
+      <w:pPr>
+        <w:pStyle w:val="ListParagraph"/>
+      </w:pPr>
+    </w:p>
+    <w:tbl>
+      <w:tblPr>
+        <w:tblStyle w:val="TableGrid"/>
+        <w:tblW w:w="12073" w:type="dxa"/>
+        <w:tblInd w:w="-5" w:type="dxa"/>
+        <w:tblLayout w:type="fixed"/>
+        <w:tblLook w:val="04A0" w:firstRow="1" w:lastRow="0" w:firstColumn="1" w:lastColumn="0" w:noHBand="0" w:noVBand="1"/>
+      </w:tblPr>
+      <w:tblGrid>
+        <w:gridCol w:w="1709"/>
+        <w:gridCol w:w="901"/>
+        <w:gridCol w:w="1260"/>
+        <w:gridCol w:w="900"/>
+        <w:gridCol w:w="1350"/>
+        <w:gridCol w:w="1260"/>
+        <w:gridCol w:w="1170"/>
+        <w:gridCol w:w="990"/>
+        <w:gridCol w:w="2533"/>
+      </w:tblGrid>
+      <w:tr>
+        <w:tc>
+          <w:tcPr>
+            <w:tcW w:w="1709" w:type="dxa"/>
+          </w:tcPr>
+          <w:p>
+            <w:pPr>
+              <w:pStyle w:val="ListParagraph"/>
+              <w:ind w:left="0"/>
+            </w:pPr>
+            <w:proofErr w:type="spellStart"/>
+            <w:r>
+              <w:t>Anuvaakam</w:t>
+            </w:r>
+            <w:proofErr w:type="spellEnd"/>
+            <w:r>
+              <w:t xml:space="preserve"> No.</w:t>
+            </w:r>
+          </w:p>
+        </w:tc>
+        <w:tc>
+          <w:tcPr>
+            <w:tcW w:w="901" w:type="dxa"/>
+          </w:tcPr>
+          <w:p>
+            <w:pPr>
+              <w:pStyle w:val="ListParagraph"/>
+              <w:ind w:left="0"/>
+            </w:pPr>
+            <w:r>
+              <w:t>Total</w:t>
+            </w:r>
+          </w:p>
+          <w:p>
+            <w:pPr>
+              <w:pStyle w:val="ListParagraph"/>
+              <w:ind w:left="0"/>
+            </w:pPr>
+            <w:r>
+              <w:t>No of PS</w:t>
+            </w:r>
+          </w:p>
+          <w:p>
+            <w:pPr>
+              <w:pStyle w:val="ListParagraph"/>
+              <w:ind w:left="0"/>
+            </w:pPr>
+          </w:p>
+        </w:tc>
+        <w:tc>
+          <w:tcPr>
+            <w:tcW w:w="1260" w:type="dxa"/>
+          </w:tcPr>
+          <w:p>
+            <w:pPr>
+              <w:pStyle w:val="ListParagraph"/>
+              <w:ind w:left="0"/>
+            </w:pPr>
+            <w:r>
+              <w:t xml:space="preserve">No of PS which are </w:t>
+            </w:r>
+            <w:proofErr w:type="spellStart"/>
+            <w:r>
+              <w:t>Ruk</w:t>
+            </w:r>
+            <w:proofErr w:type="spellEnd"/>
+            <w:r>
+              <w:t xml:space="preserve"> (R)</w:t>
+            </w:r>
+          </w:p>
+        </w:tc>
+        <w:tc>
+          <w:tcPr>
+            <w:tcW w:w="900" w:type="dxa"/>
+          </w:tcPr>
+          <w:p>
+            <w:pPr>
+              <w:pStyle w:val="ListParagraph"/>
+              <w:ind w:left="0"/>
+            </w:pPr>
+            <w:r>
+              <w:t>Total</w:t>
+            </w:r>
+          </w:p>
+          <w:p>
+            <w:pPr>
+              <w:pStyle w:val="ListParagraph"/>
+              <w:ind w:left="0"/>
+            </w:pPr>
+            <w:r>
+              <w:t>No of PG/ PGS</w:t>
+            </w:r>
+          </w:p>
+        </w:tc>
+        <w:tc>
+          <w:tcPr>
+            <w:tcW w:w="1350" w:type="dxa"/>
+          </w:tcPr>
+          <w:p>
+            <w:pPr>
+              <w:pStyle w:val="ListParagraph"/>
+              <w:ind w:left="0"/>
+            </w:pPr>
+            <w:r>
+              <w:t>No of PG/PGS</w:t>
+            </w:r>
+          </w:p>
+          <w:p>
+            <w:pPr>
+              <w:pStyle w:val="ListParagraph"/>
+              <w:ind w:left="0"/>
+            </w:pPr>
+            <w:r>
+              <w:t xml:space="preserve">Which are </w:t>
+            </w:r>
+            <w:proofErr w:type="spellStart"/>
+            <w:r>
+              <w:t>Ruk</w:t>
+            </w:r>
+            <w:proofErr w:type="spellEnd"/>
+          </w:p>
+          <w:p>
+            <w:pPr>
+              <w:pStyle w:val="ListParagraph"/>
+              <w:ind w:left="0"/>
+            </w:pPr>
+            <w:r>
+              <w:t>( R )</w:t>
+            </w:r>
+          </w:p>
+        </w:tc>
+        <w:tc>
+          <w:tcPr>
+            <w:tcW w:w="1260" w:type="dxa"/>
+          </w:tcPr>
+          <w:p>
+            <w:pPr>
+              <w:pStyle w:val="ListParagraph"/>
+              <w:ind w:left="0"/>
+            </w:pPr>
+            <w:r>
+              <w:t>Total</w:t>
+            </w:r>
+          </w:p>
+          <w:p>
+            <w:pPr>
+              <w:pStyle w:val="ListParagraph"/>
+              <w:ind w:left="0"/>
+            </w:pPr>
+            <w:r>
+              <w:t xml:space="preserve">Number </w:t>
+            </w:r>
+            <w:r>
+              <w:br/>
+              <w:t xml:space="preserve">of </w:t>
+            </w:r>
+            <w:proofErr w:type="spellStart"/>
+            <w:r>
+              <w:t>Ruks</w:t>
+            </w:r>
+            <w:proofErr w:type="spellEnd"/>
+          </w:p>
+        </w:tc>
+        <w:tc>
+          <w:tcPr>
+            <w:tcW w:w="1170" w:type="dxa"/>
+          </w:tcPr>
+          <w:p>
+            <w:pPr>
+              <w:pStyle w:val="ListParagraph"/>
+              <w:ind w:left="0"/>
+            </w:pPr>
+            <w:r>
+              <w:t>Total number of ELs</w:t>
+            </w:r>
+          </w:p>
+        </w:tc>
+        <w:tc>
+          <w:tcPr>
+            <w:tcW w:w="990" w:type="dxa"/>
+          </w:tcPr>
+          <w:p>
+            <w:pPr>
+              <w:pStyle w:val="ListParagraph"/>
+              <w:ind w:left="0"/>
+            </w:pPr>
+            <w:r>
+              <w:t xml:space="preserve">Total </w:t>
+            </w:r>
+          </w:p>
+          <w:p>
+            <w:pPr>
+              <w:pStyle w:val="ListParagraph"/>
+              <w:ind w:left="0"/>
+            </w:pPr>
+            <w:r>
+              <w:t>Padams</w:t>
+            </w:r>
+          </w:p>
+        </w:tc>
+        <w:tc>
+          <w:tcPr>
+            <w:tcW w:w="2533" w:type="dxa"/>
+          </w:tcPr>
+          <w:p>
+            <w:pPr>
+              <w:pStyle w:val="ListParagraph"/>
+              <w:ind w:left="-108"/>
+            </w:pPr>
+            <w:r>
+              <w:t xml:space="preserve">Total </w:t>
+            </w:r>
+            <w:r>
+              <w:br/>
+              <w:t xml:space="preserve">Number </w:t>
+            </w:r>
+            <w:r>
+              <w:br/>
+              <w:t xml:space="preserve">of </w:t>
+            </w:r>
+            <w:proofErr w:type="spellStart"/>
+            <w:r>
+              <w:t>Jatai</w:t>
+            </w:r>
+            <w:proofErr w:type="spellEnd"/>
+            <w:r>
+              <w:t>/</w:t>
+            </w:r>
+            <w:r>
+              <w:br/>
+            </w:r>
+            <w:proofErr w:type="spellStart"/>
+            <w:r>
+              <w:t>Ghana</w:t>
+            </w:r>
+            <w:proofErr w:type="spellEnd"/>
+          </w:p>
+          <w:p>
+            <w:pPr>
+              <w:pStyle w:val="ListParagraph"/>
+              <w:ind w:left="-108"/>
+            </w:pPr>
+            <w:bookmarkStart w:id="0" w:name="_GoBack"/>
+            <w:bookmarkEnd w:id="0"/>
+            <w:proofErr w:type="spellStart"/>
+            <w:r>
+              <w:t>Vaakyams</w:t>
+            </w:r>
+            <w:proofErr w:type="spellEnd"/>
+          </w:p>
+        </w:tc>
+      </w:tr>
+      <w:tr>
+        <w:tc>
+          <w:tcPr>
+            <w:tcW w:w="1709" w:type="dxa"/>
+          </w:tcPr>
+          <w:p>
+            <w:pPr>
+              <w:pStyle w:val="ListParagraph"/>
+              <w:ind w:left="0"/>
+            </w:pPr>
+            <w:r>
+              <w:t>1</w:t>
+            </w:r>
+          </w:p>
+        </w:tc>
+        <w:tc>
+          <w:tcPr>
+            <w:tcW w:w="901" w:type="dxa"/>
+          </w:tcPr>
+          <w:p>
+            <w:pPr>
+              <w:pStyle w:val="ListParagraph"/>
+              <w:ind w:left="0"/>
+            </w:pPr>
+          </w:p>
+        </w:tc>
+        <w:tc>
+          <w:tcPr>
+            <w:tcW w:w="1260" w:type="dxa"/>
+          </w:tcPr>
+          <w:p>
+            <w:pPr>
+              <w:pStyle w:val="ListParagraph"/>
+              <w:ind w:left="0"/>
+            </w:pPr>
+          </w:p>
+        </w:tc>
+        <w:tc>
+          <w:tcPr>
+            <w:tcW w:w="900" w:type="dxa"/>
+          </w:tcPr>
+          <w:p>
+            <w:pPr>
+              <w:pStyle w:val="ListParagraph"/>
+              <w:ind w:left="0"/>
+            </w:pPr>
+          </w:p>
+        </w:tc>
+        <w:tc>
+          <w:tcPr>
+            <w:tcW w:w="1350" w:type="dxa"/>
+          </w:tcPr>
+          <w:p>
+            <w:pPr>
+              <w:pStyle w:val="ListParagraph"/>
+              <w:ind w:left="0"/>
+            </w:pPr>
+          </w:p>
+        </w:tc>
+        <w:tc>
+          <w:tcPr>
+            <w:tcW w:w="1260" w:type="dxa"/>
+          </w:tcPr>
+          <w:p>
+            <w:pPr>
+              <w:pStyle w:val="ListParagraph"/>
+              <w:ind w:left="0"/>
+            </w:pPr>
+          </w:p>
+        </w:tc>
+        <w:tc>
+          <w:tcPr>
+            <w:tcW w:w="1170" w:type="dxa"/>
+          </w:tcPr>
+          <w:p>
+            <w:pPr>
+              <w:pStyle w:val="ListParagraph"/>
+              <w:ind w:left="0"/>
+            </w:pPr>
+          </w:p>
+        </w:tc>
+        <w:tc>
+          <w:tcPr>
+            <w:tcW w:w="990" w:type="dxa"/>
+          </w:tcPr>
+          <w:p>
+            <w:pPr>
+              <w:pStyle w:val="ListParagraph"/>
+              <w:ind w:left="0"/>
+            </w:pPr>
+          </w:p>
+        </w:tc>
+        <w:tc>
+          <w:tcPr>
+            <w:tcW w:w="2533" w:type="dxa"/>
+          </w:tcPr>
+          <w:p>
+            <w:pPr>
+              <w:pStyle w:val="ListParagraph"/>
+              <w:ind w:left="0"/>
+            </w:pPr>
+          </w:p>
+        </w:tc>
+      </w:tr>
+      <w:tr>
+        <w:tc>
+          <w:tcPr>
+            <w:tcW w:w="1709" w:type="dxa"/>
+          </w:tcPr>
+          <w:p>
+            <w:pPr>
+              <w:pStyle w:val="ListParagraph"/>
+              <w:ind w:left="0"/>
+            </w:pPr>
+            <w:r>
+              <w:t>2</w:t>
+            </w:r>
+          </w:p>
+        </w:tc>
+        <w:tc>
+          <w:tcPr>
+            <w:tcW w:w="901" w:type="dxa"/>
+          </w:tcPr>
+          <w:p>
+            <w:pPr>
+              <w:pStyle w:val="ListParagraph"/>
+              <w:ind w:left="0"/>
+            </w:pPr>
+          </w:p>
+        </w:tc>
+        <w:tc>
+          <w:tcPr>
+            <w:tcW w:w="1260" w:type="dxa"/>
+          </w:tcPr>
+          <w:p>
+            <w:pPr>
+              <w:pStyle w:val="ListParagraph"/>
+              <w:ind w:left="0"/>
+            </w:pPr>
+          </w:p>
+        </w:tc>
+        <w:tc>
+          <w:tcPr>
+            <w:tcW w:w="900" w:type="dxa"/>
+          </w:tcPr>
+          <w:p>
+            <w:pPr>
+              <w:pStyle w:val="ListParagraph"/>
+              <w:ind w:left="0"/>
+            </w:pPr>
+          </w:p>
+        </w:tc>
+        <w:tc>
+          <w:tcPr>
+            <w:tcW w:w="1350" w:type="dxa"/>
+          </w:tcPr>
+          <w:p>
+            <w:pPr>
+              <w:pStyle w:val="ListParagraph"/>
+              <w:ind w:left="0"/>
+            </w:pPr>
+          </w:p>
+        </w:tc>
+        <w:tc>
+          <w:tcPr>
+            <w:tcW w:w="1260" w:type="dxa"/>
+          </w:tcPr>
+          <w:p>
+            <w:pPr>
+              <w:pStyle w:val="ListParagraph"/>
+              <w:ind w:left="0"/>
+            </w:pPr>
+          </w:p>
+        </w:tc>
+        <w:tc>
+          <w:tcPr>
+            <w:tcW w:w="1170" w:type="dxa"/>
+          </w:tcPr>
+          <w:p>
+            <w:pPr>
+              <w:pStyle w:val="ListParagraph"/>
+              <w:ind w:left="0"/>
+            </w:pPr>
+          </w:p>
+        </w:tc>
+        <w:tc>
+          <w:tcPr>
+            <w:tcW w:w="990" w:type="dxa"/>
+          </w:tcPr>
+          <w:p>
+            <w:pPr>
+              <w:pStyle w:val="ListParagraph"/>
+              <w:ind w:left="0"/>
+            </w:pPr>
+          </w:p>
+        </w:tc>
+        <w:tc>
+          <w:tcPr>
+            <w:tcW w:w="2533" w:type="dxa"/>
+          </w:tcPr>
+          <w:p>
+            <w:pPr>
+              <w:pStyle w:val="ListParagraph"/>
+              <w:ind w:left="0"/>
+            </w:pPr>
+          </w:p>
+        </w:tc>
+      </w:tr>
+      <w:tr>
+        <w:tc>
+          <w:tcPr>
+            <w:tcW w:w="1709" w:type="dxa"/>
+          </w:tcPr>
+          <w:p>
+            <w:pPr>
+              <w:pStyle w:val="ListParagraph"/>
+              <w:ind w:left="0"/>
+            </w:pPr>
+            <w:r>
+              <w:t>3</w:t>
+            </w:r>
+          </w:p>
+        </w:tc>
+        <w:tc>
+          <w:tcPr>
+            <w:tcW w:w="901" w:type="dxa"/>
+          </w:tcPr>
+          <w:p>
+            <w:pPr>
+              <w:pStyle w:val="ListParagraph"/>
+              <w:ind w:left="0"/>
+            </w:pPr>
+          </w:p>
+        </w:tc>
+        <w:tc>
+          <w:tcPr>
+            <w:tcW w:w="1260" w:type="dxa"/>
+          </w:tcPr>
+          <w:p>
+            <w:pPr>
+              <w:pStyle w:val="ListParagraph"/>
+              <w:ind w:left="0"/>
+            </w:pPr>
+          </w:p>
+        </w:tc>
+        <w:tc>
+          <w:tcPr>
+            <w:tcW w:w="900" w:type="dxa"/>
+          </w:tcPr>
+          <w:p>
+            <w:pPr>
+              <w:pStyle w:val="ListParagraph"/>
+              <w:ind w:left="0"/>
+            </w:pPr>
+          </w:p>
+        </w:tc>
+        <w:tc>
+          <w:tcPr>
+            <w:tcW w:w="1350" w:type="dxa"/>
+          </w:tcPr>
+          <w:p>
+            <w:pPr>
+              <w:pStyle w:val="ListParagraph"/>
+              <w:ind w:left="0"/>
+            </w:pPr>
+          </w:p>
+        </w:tc>
+        <w:tc>
+          <w:tcPr>
+            <w:tcW w:w="1260" w:type="dxa"/>
+          </w:tcPr>
+          <w:p>
+            <w:pPr>
+              <w:pStyle w:val="ListParagraph"/>
+              <w:ind w:left="0"/>
+            </w:pPr>
+          </w:p>
+        </w:tc>
+        <w:tc>
+          <w:tcPr>
+            <w:tcW w:w="1170" w:type="dxa"/>
+          </w:tcPr>
+          <w:p>
+            <w:pPr>
+              <w:pStyle w:val="ListParagraph"/>
+              <w:ind w:left="0"/>
+            </w:pPr>
+          </w:p>
+        </w:tc>
+        <w:tc>
+          <w:tcPr>
+            <w:tcW w:w="990" w:type="dxa"/>
+          </w:tcPr>
+          <w:p>
+            <w:pPr>
+              <w:pStyle w:val="ListParagraph"/>
+              <w:ind w:left="0"/>
+            </w:pPr>
+          </w:p>
+        </w:tc>
+        <w:tc>
+          <w:tcPr>
+            <w:tcW w:w="2533" w:type="dxa"/>
+          </w:tcPr>
+          <w:p>
+            <w:pPr>
+              <w:pStyle w:val="ListParagraph"/>
+              <w:ind w:left="0"/>
+            </w:pPr>
+          </w:p>
+        </w:tc>
+      </w:tr>
+      <w:tr>
+        <w:tc>
+          <w:tcPr>
+            <w:tcW w:w="1709" w:type="dxa"/>
+          </w:tcPr>
+          <w:p>
+            <w:pPr>
+              <w:pStyle w:val="ListParagraph"/>
+              <w:ind w:left="0"/>
+            </w:pPr>
+            <w:r>
+              <w:t>4</w:t>
+            </w:r>
+          </w:p>
+        </w:tc>
+        <w:tc>
+          <w:tcPr>
+            <w:tcW w:w="901" w:type="dxa"/>
+          </w:tcPr>
+          <w:p>
+            <w:pPr>
+              <w:pStyle w:val="ListParagraph"/>
+              <w:ind w:left="0"/>
+            </w:pPr>
+          </w:p>
+        </w:tc>
+        <w:tc>
+          <w:tcPr>
+            <w:tcW w:w="1260" w:type="dxa"/>
+          </w:tcPr>
+          <w:p>
+            <w:pPr>
+              <w:pStyle w:val="ListParagraph"/>
+              <w:ind w:left="0"/>
+            </w:pPr>
+          </w:p>
+        </w:tc>
+        <w:tc>
+          <w:tcPr>
+            <w:tcW w:w="900" w:type="dxa"/>
+          </w:tcPr>
+          <w:p>
+            <w:pPr>
+              <w:pStyle w:val="ListParagraph"/>
+              <w:ind w:left="0"/>
+            </w:pPr>
+          </w:p>
+        </w:tc>
+        <w:tc>
+          <w:tcPr>
+            <w:tcW w:w="1350" w:type="dxa"/>
+          </w:tcPr>
+          <w:p>
+            <w:pPr>
+              <w:pStyle w:val="ListParagraph"/>
+              <w:ind w:left="0"/>
+            </w:pPr>
+          </w:p>
+        </w:tc>
+        <w:tc>
+          <w:tcPr>
+            <w:tcW w:w="1260" w:type="dxa"/>
+          </w:tcPr>
+          <w:p>
+            <w:pPr>
+              <w:pStyle w:val="ListParagraph"/>
+              <w:ind w:left="0"/>
+            </w:pPr>
+          </w:p>
+        </w:tc>
+        <w:tc>
+          <w:tcPr>
+            <w:tcW w:w="1170" w:type="dxa"/>
+          </w:tcPr>
+          <w:p>
+            <w:pPr>
+              <w:pStyle w:val="ListParagraph"/>
+              <w:ind w:left="0"/>
+            </w:pPr>
+          </w:p>
+        </w:tc>
+        <w:tc>
+          <w:tcPr>
+            <w:tcW w:w="990" w:type="dxa"/>
+          </w:tcPr>
+          <w:p>
+            <w:pPr>
+              <w:pStyle w:val="ListParagraph"/>
+              <w:ind w:left="0"/>
+            </w:pPr>
+          </w:p>
+        </w:tc>
+        <w:tc>
+          <w:tcPr>
+            <w:tcW w:w="2533" w:type="dxa"/>
+          </w:tcPr>
+          <w:p>
+            <w:pPr>
+              <w:pStyle w:val="ListParagraph"/>
+              <w:ind w:left="0"/>
+            </w:pPr>
+          </w:p>
+        </w:tc>
+      </w:tr>
+      <w:tr>
+        <w:tc>
+          <w:tcPr>
+            <w:tcW w:w="1709" w:type="dxa"/>
+          </w:tcPr>
+          <w:p>
+            <w:pPr>
+              <w:pStyle w:val="ListParagraph"/>
+              <w:ind w:left="0"/>
+            </w:pPr>
+            <w:r>
+              <w:t>n</w:t>
+            </w:r>
+          </w:p>
+        </w:tc>
+        <w:tc>
+          <w:tcPr>
+            <w:tcW w:w="901" w:type="dxa"/>
+          </w:tcPr>
+          <w:p>
+            <w:pPr>
+              <w:pStyle w:val="ListParagraph"/>
+              <w:ind w:left="0"/>
+            </w:pPr>
+          </w:p>
+        </w:tc>
+        <w:tc>
+          <w:tcPr>
+            <w:tcW w:w="1260" w:type="dxa"/>
+          </w:tcPr>
+          <w:p>
+            <w:pPr>
+              <w:pStyle w:val="ListParagraph"/>
+              <w:ind w:left="0"/>
+            </w:pPr>
+          </w:p>
+        </w:tc>
+        <w:tc>
+          <w:tcPr>
+            <w:tcW w:w="900" w:type="dxa"/>
+          </w:tcPr>
+          <w:p>
+            <w:pPr>
+              <w:pStyle w:val="ListParagraph"/>
+              <w:ind w:left="0"/>
+            </w:pPr>
+          </w:p>
+        </w:tc>
+        <w:tc>
+          <w:tcPr>
+            <w:tcW w:w="1350" w:type="dxa"/>
+          </w:tcPr>
+          <w:p>
+            <w:pPr>
+              <w:pStyle w:val="ListParagraph"/>
+              <w:ind w:left="0"/>
+            </w:pPr>
+          </w:p>
+        </w:tc>
+        <w:tc>
+          <w:tcPr>
+            <w:tcW w:w="1260" w:type="dxa"/>
+          </w:tcPr>
+          <w:p>
+            <w:pPr>
+              <w:pStyle w:val="ListParagraph"/>
+              <w:ind w:left="0"/>
+            </w:pPr>
+          </w:p>
+        </w:tc>
+        <w:tc>
+          <w:tcPr>
+            <w:tcW w:w="1170" w:type="dxa"/>
+          </w:tcPr>
+          <w:p>
+            <w:pPr>
+              <w:pStyle w:val="ListParagraph"/>
+              <w:ind w:left="0"/>
+            </w:pPr>
+          </w:p>
+        </w:tc>
+        <w:tc>
+          <w:tcPr>
+            <w:tcW w:w="990" w:type="dxa"/>
+          </w:tcPr>
+          <w:p>
+            <w:pPr>
+              <w:pStyle w:val="ListParagraph"/>
+              <w:ind w:left="0"/>
+            </w:pPr>
+          </w:p>
+        </w:tc>
+        <w:tc>
+          <w:tcPr>
+            <w:tcW w:w="2533" w:type="dxa"/>
+          </w:tcPr>
+          <w:p>
+            <w:pPr>
+              <w:pStyle w:val="ListParagraph"/>
+              <w:ind w:left="0"/>
+            </w:pPr>
+          </w:p>
+        </w:tc>
+      </w:tr>
+      <w:tr>
+        <w:tc>
+          <w:tcPr>
+            <w:tcW w:w="1709" w:type="dxa"/>
+          </w:tcPr>
+          <w:p>
+            <w:pPr>
+              <w:pStyle w:val="ListParagraph"/>
+              <w:ind w:left="0"/>
+            </w:pPr>
+            <w:r>
+              <w:t>Total for the PraSna</w:t>
+            </w:r>
+          </w:p>
+        </w:tc>
+        <w:tc>
+          <w:tcPr>
+            <w:tcW w:w="901" w:type="dxa"/>
+          </w:tcPr>
+          <w:p>
+            <w:pPr>
+              <w:pStyle w:val="ListParagraph"/>
+              <w:ind w:left="0"/>
+            </w:pPr>
+          </w:p>
+        </w:tc>
+        <w:tc>
+          <w:tcPr>
+            <w:tcW w:w="1260" w:type="dxa"/>
+          </w:tcPr>
+          <w:p>
+            <w:pPr>
+              <w:pStyle w:val="ListParagraph"/>
+              <w:ind w:left="0"/>
+            </w:pPr>
+          </w:p>
+        </w:tc>
+        <w:tc>
+          <w:tcPr>
+            <w:tcW w:w="900" w:type="dxa"/>
+          </w:tcPr>
+          <w:p>
+            <w:pPr>
+              <w:pStyle w:val="ListParagraph"/>
+              <w:ind w:left="0"/>
+            </w:pPr>
+          </w:p>
+        </w:tc>
+        <w:tc>
+          <w:tcPr>
+            <w:tcW w:w="1350" w:type="dxa"/>
+          </w:tcPr>
+          <w:p>
+            <w:pPr>
+              <w:pStyle w:val="ListParagraph"/>
+              <w:ind w:left="0"/>
+            </w:pPr>
+          </w:p>
+        </w:tc>
+        <w:tc>
+          <w:tcPr>
+            <w:tcW w:w="1260" w:type="dxa"/>
+          </w:tcPr>
+          <w:p>
+            <w:pPr>
+              <w:pStyle w:val="ListParagraph"/>
+              <w:ind w:left="0"/>
+            </w:pPr>
+          </w:p>
+        </w:tc>
+        <w:tc>
+          <w:tcPr>
+            <w:tcW w:w="1170" w:type="dxa"/>
+          </w:tcPr>
+          <w:p>
+            <w:pPr>
+              <w:pStyle w:val="ListParagraph"/>
+              <w:ind w:left="0"/>
+            </w:pPr>
+          </w:p>
+        </w:tc>
+        <w:tc>
+          <w:tcPr>
+            <w:tcW w:w="990" w:type="dxa"/>
+          </w:tcPr>
+          <w:p>
+            <w:pPr>
+              <w:pStyle w:val="ListParagraph"/>
+              <w:ind w:left="0"/>
+            </w:pPr>
+          </w:p>
+        </w:tc>
+        <w:tc>
+          <w:tcPr>
+            <w:tcW w:w="2533" w:type="dxa"/>
+          </w:tcPr>
+          <w:p>
+            <w:pPr>
+              <w:pStyle w:val="ListParagraph"/>
+              <w:ind w:left="0"/>
+            </w:pPr>
+          </w:p>
+        </w:tc>
+      </w:tr>
+    </w:tbl>
+    <w:p>
+      <w:pPr>
+        <w:pStyle w:val="ListParagraph"/>
       </w:pPr>
     </w:p>
     <w:sectPr>
@@ -896,7 +1810,7 @@
   <w:abstractNum w:abstractNumId="1">
     <w:nsid w:val="0F4D36F8"/>
     <w:multiLevelType w:val="hybridMultilevel"/>
-    <w:tmpl w:val="3C7CD048"/>
+    <w:tmpl w:val="072C9F98"/>
     <w:lvl w:ilvl="0" w:tplc="0409000F">
       <w:start w:val="1"/>
       <w:numFmt w:val="decimal"/>
@@ -1520,6 +2434,32 @@
       <w:contextualSpacing/>
     </w:pPr>
   </w:style>
+  <w:style w:type="table" w:styleId="TableGrid">
+    <w:name w:val="Table Grid"/>
+    <w:basedOn w:val="TableNormal"/>
+    <w:uiPriority w:val="39"/>
+    <w:rsid w:val="00AF1ACE"/>
+    <w:pPr>
+      <w:spacing w:after="0" w:line="240" w:lineRule="auto"/>
+    </w:pPr>
+    <w:tblPr>
+      <w:tblInd w:w="0" w:type="dxa"/>
+      <w:tblBorders>
+        <w:top w:val="single" w:sz="4" w:space="0" w:color="auto"/>
+        <w:left w:val="single" w:sz="4" w:space="0" w:color="auto"/>
+        <w:bottom w:val="single" w:sz="4" w:space="0" w:color="auto"/>
+        <w:right w:val="single" w:sz="4" w:space="0" w:color="auto"/>
+        <w:insideH w:val="single" w:sz="4" w:space="0" w:color="auto"/>
+        <w:insideV w:val="single" w:sz="4" w:space="0" w:color="auto"/>
+      </w:tblBorders>
+      <w:tblCellMar>
+        <w:top w:w="0" w:type="dxa"/>
+        <w:left w:w="108" w:type="dxa"/>
+        <w:bottom w:w="0" w:type="dxa"/>
+        <w:right w:w="108" w:type="dxa"/>
+      </w:tblCellMar>
+    </w:tblPr>
+  </w:style>
 </w:styles>
 </file>
 

</xml_diff>